<commit_message>
more descriptions of parts
</commit_message>
<xml_diff>
--- a/lab_2/ECE 298 S2021 Lab 2 - Template.docx
+++ b/lab_2/ECE 298 S2021 Lab 2 - Template.docx
@@ -1752,6 +1752,9 @@
             <w:pPr>
               <w:jc w:val="left"/>
             </w:pPr>
+            <w:r>
+              <w:t xml:space="preserve">The purpose of the Liquid Crystal Display (LCD) is to display the mode that the wheelchair controller is in and the speed in RPM of the wheels. </w:t>
+            </w:r>
           </w:p>
         </w:tc>
       </w:tr>
@@ -1785,6 +1788,9 @@
             <w:pPr>
               <w:jc w:val="left"/>
             </w:pPr>
+            <w:r>
+              <w:t>The range of the device, in terms of number characters displayed, is at least a 2x16 grid of characters (i.e., 2 rows of 16 characters). This is enough to display all of the information required.</w:t>
+            </w:r>
           </w:p>
         </w:tc>
       </w:tr>
@@ -1830,6 +1836,9 @@
             <w:pPr>
               <w:jc w:val="left"/>
             </w:pPr>
+            <w:r>
+              <w:t xml:space="preserve">The device chosen is the LM016L. This is a parallel communicative device that is asynchronous in its communications. </w:t>
+            </w:r>
           </w:p>
         </w:tc>
       </w:tr>
@@ -1863,6 +1872,9 @@
             <w:pPr>
               <w:jc w:val="left"/>
             </w:pPr>
+            <w:r>
+              <w:t>The proteus library component name is the LM016L.</w:t>
+            </w:r>
           </w:p>
         </w:tc>
       </w:tr>
@@ -1905,6 +1917,9 @@
             <w:pPr>
               <w:jc w:val="left"/>
             </w:pPr>
+            <w:r>
+              <w:t>The device has 11 input channels, power, and ground. Only 8 of the 11 input channels will be used to communicate with the device in 4-bit mode. 4 of the 8 channels are input data lines, 1 of the channels is a data line that will be used for reading the busy flag, and the other 3 channels are Enable, Read/Write, and RS. The device’s only output is along channel D0, which will indicate whether or not the LCD is busy with the Busy Flag (BF).</w:t>
+            </w:r>
           </w:p>
         </w:tc>
       </w:tr>
@@ -1938,6 +1953,9 @@
             <w:pPr>
               <w:jc w:val="left"/>
             </w:pPr>
+            <w:r>
+              <w:t>The device must be driven with 0-5V logic (0 = ‘0’, 5V = ‘1’). The output range is also from 0-5 V.</w:t>
+            </w:r>
           </w:p>
         </w:tc>
       </w:tr>
@@ -1974,6 +1992,13 @@
             <w:pPr>
               <w:jc w:val="left"/>
             </w:pPr>
+            <w:r>
+              <w:t xml:space="preserve">Since the device requires a digital input, the 8 digital input lines will be connected to 8 GPIO pins of the MCU – 7 of which will be set to output and 1 of which will be set to input. Since the device runs on 5 V logic, the output line will be required to be stepped down through a voltage divider to 0-3.3V and the inputs from </w:t>
+            </w:r>
+            <w:r>
+              <w:lastRenderedPageBreak/>
+              <w:t xml:space="preserve">the MCU will be connected to a transistor that, when on, will pull the input to the LCD data lines low. The logic that the GPIO pins will drive the LCD on will therefore be inverted. </w:t>
+            </w:r>
           </w:p>
         </w:tc>
       </w:tr>
@@ -1990,6 +2015,7 @@
               <w:jc w:val="left"/>
             </w:pPr>
             <w:r>
+              <w:lastRenderedPageBreak/>
               <w:t>Device/MCU interfacing details</w:t>
             </w:r>
           </w:p>
@@ -2007,6 +2033,9 @@
             <w:pPr>
               <w:jc w:val="left"/>
             </w:pPr>
+            <w:r>
+              <w:t xml:space="preserve">The </w:t>
+            </w:r>
           </w:p>
         </w:tc>
       </w:tr>
@@ -2332,7 +2361,6 @@
               <w:jc w:val="left"/>
             </w:pPr>
             <w:r>
-              <w:lastRenderedPageBreak/>
               <w:t>MCU connectivity details</w:t>
             </w:r>
           </w:p>
@@ -2503,6 +2531,9 @@
             <w:pPr>
               <w:jc w:val="left"/>
             </w:pPr>
+            <w:r>
+              <w:t>The purpose of the battery sensor circuit is to periodically measure the voltage level of the battery to indicate to the user how much charge is left in the battery.</w:t>
+            </w:r>
           </w:p>
         </w:tc>
       </w:tr>
@@ -2536,6 +2567,9 @@
             <w:pPr>
               <w:jc w:val="left"/>
             </w:pPr>
+            <w:r>
+              <w:t>The battery sensor circuit must be able to take in a voltage on the level of 0-12V and transform it to a level of 0-3.3V – a voltage that can be read by the ADC of the MCU.</w:t>
+            </w:r>
           </w:p>
         </w:tc>
       </w:tr>
@@ -2581,6 +2615,9 @@
             <w:pPr>
               <w:jc w:val="left"/>
             </w:pPr>
+            <w:r>
+              <w:t xml:space="preserve">The battery sensor is not a singular device, rather it is made up of a voltage divider and an op-amp buffer. </w:t>
+            </w:r>
           </w:p>
         </w:tc>
       </w:tr>
@@ -2614,6 +2651,9 @@
             <w:pPr>
               <w:jc w:val="left"/>
             </w:pPr>
+            <w:r>
+              <w:t>The op-amp chosen for the device is the ECE298-GEN-OPAMP</w:t>
+            </w:r>
           </w:p>
         </w:tc>
       </w:tr>
@@ -2656,6 +2696,9 @@
             <w:pPr>
               <w:jc w:val="left"/>
             </w:pPr>
+            <w:r>
+              <w:t>The battery sensor’s input is a wire connected to the battery that indicates the voltage of the battery. The output of the sensor is the voltage whose input is stepped down to a range of 0-3.3V.</w:t>
+            </w:r>
           </w:p>
         </w:tc>
       </w:tr>
@@ -2689,6 +2732,21 @@
             <w:pPr>
               <w:jc w:val="left"/>
             </w:pPr>
+            <w:r>
+              <w:t xml:space="preserve">To minimize the amount of current/power drawn from the battery and injected into the MCU, and op-amp buffer is used to </w:t>
+            </w:r>
+            <w:r>
+              <w:lastRenderedPageBreak/>
+              <w:t xml:space="preserve">isolate the voltage in the sensor. The input range – to work accurately with the MCU chosen – is 0-12 V and the output range is 0-3.3 V. The output current is on the order of 50 </w:t>
+            </w:r>
+            <w:proofErr w:type="spellStart"/>
+            <w:r>
+              <w:t>uA</w:t>
+            </w:r>
+            <w:proofErr w:type="spellEnd"/>
+            <w:r>
+              <w:t xml:space="preserve"> and the input is even lower due to the very high input resistance of the op-amp.</w:t>
+            </w:r>
           </w:p>
         </w:tc>
       </w:tr>
@@ -2708,6 +2766,7 @@
               <w:jc w:val="left"/>
             </w:pPr>
             <w:r>
+              <w:lastRenderedPageBreak/>
               <w:t>MCU connectivity details</w:t>
             </w:r>
           </w:p>
@@ -2725,6 +2784,9 @@
             <w:pPr>
               <w:jc w:val="left"/>
             </w:pPr>
+            <w:r>
+              <w:t xml:space="preserve">The output of the device will be connected to the MCU’s ADC. The injection current of the ADC is a maximum of 20 mA, which is more than satisfied by the low output current of the device. The MC’'s ADC can take in a maximum voltage of 0-3.3V, which is satisfied using a voltage divider. </w:t>
+            </w:r>
           </w:p>
         </w:tc>
       </w:tr>
@@ -3152,11 +3214,7 @@
         <w:pStyle w:val="Heading1"/>
       </w:pPr>
       <w:r>
-        <w:lastRenderedPageBreak/>
-        <w:t>ECE298_GEN_</w:t>
-      </w:r>
-      <w:r>
-        <w:t>PBUTTON</w:t>
+        <w:t>ECE298_GEN_PBUTTON</w:t>
       </w:r>
     </w:p>
     <w:p>
@@ -3462,6 +3520,7 @@
               <w:jc w:val="left"/>
             </w:pPr>
             <w:r>
+              <w:lastRenderedPageBreak/>
               <w:t>MCU connectivity details</w:t>
             </w:r>
           </w:p>
@@ -3531,10 +3590,7 @@
         <w:pStyle w:val="Heading1"/>
       </w:pPr>
       <w:r>
-        <w:t>ECE298_GEN_</w:t>
-      </w:r>
-      <w:r>
-        <w:t>SWITCH</w:t>
+        <w:t>ECE298_GEN_SWITCH</w:t>
       </w:r>
     </w:p>
     <w:p>
@@ -6949,6 +7005,7 @@
     <w:rsid w:val="004171FC"/>
     <w:rsid w:val="00431E0A"/>
     <w:rsid w:val="004874D0"/>
+    <w:rsid w:val="005519FE"/>
     <w:rsid w:val="00586453"/>
     <w:rsid w:val="005B7B9C"/>
     <w:rsid w:val="005C2971"/>

</xml_diff>